<commit_message>
languages, database and framework setted
</commit_message>
<xml_diff>
--- a/Gerência de Projetos/Plano De Projeto.docx
+++ b/Gerência de Projetos/Plano De Projeto.docx
@@ -295,7 +295,7 @@
           <w:rFonts w:ascii="Raleway Medium" w:cs="Raleway Medium" w:eastAsia="Raleway Medium" w:hAnsi="Raleway Medium"/>
           <w:rtl w:val="0"/>
         </w:rPr>
-        <w:t xml:space="preserve">Framework: ——-</w:t>
+        <w:t xml:space="preserve">Framework: Semantic UI</w:t>
       </w:r>
     </w:p>
     <w:p>
@@ -314,7 +314,7 @@
           <w:rFonts w:ascii="Raleway Medium" w:cs="Raleway Medium" w:eastAsia="Raleway Medium" w:hAnsi="Raleway Medium"/>
           <w:rtl w:val="0"/>
         </w:rPr>
-        <w:t xml:space="preserve">Banco: ———</w:t>
+        <w:t xml:space="preserve">Banco: PostgreSql</w:t>
       </w:r>
     </w:p>
     <w:p>
@@ -333,7 +333,7 @@
           <w:rFonts w:ascii="Raleway Medium" w:cs="Raleway Medium" w:eastAsia="Raleway Medium" w:hAnsi="Raleway Medium"/>
           <w:rtl w:val="0"/>
         </w:rPr>
-        <w:t xml:space="preserve">Linguagem: ———-</w:t>
+        <w:t xml:space="preserve">Linguagem: React JS</w:t>
       </w:r>
     </w:p>
     <w:p>

</xml_diff>